<commit_message>
nueva documetnacion para rendir
</commit_message>
<xml_diff>
--- a/documentacion/CU1 - Gestionar pedidos/1 - AR/3 - Especificación de caso de uso/CUD - 01 - GESTIONAR PEDIDO.docx
+++ b/documentacion/CU1 - Gestionar pedidos/1 - AR/3 - Especificación de caso de uso/CUD - 01 - GESTIONAR PEDIDO.docx
@@ -368,7 +368,7 @@
                 <w:szCs w:val="20"/>
                 <w:rtl w:val="0"/>
               </w:rPr>
-              <w:t xml:space="preserve">Robertino Bristiel - Mateo Scozzina</w:t>
+              <w:t xml:space="preserve">Robertino Bristiel</w:t>
             </w:r>
           </w:p>
         </w:tc>
@@ -1433,8 +1433,11 @@
             </w:pPr>
             <w:r>
               <w:rPr>
-                <w:rtl w:val="0"/>
-              </w:rPr>
+                <w:sz w:val="20"/>
+                <w:szCs w:val="20"/>
+                <w:rtl w:val="0"/>
+              </w:rPr>
+              <w:t xml:space="preserve">7</w:t>
             </w:r>
           </w:p>
         </w:tc>
@@ -1504,7 +1507,7 @@
                 <w:szCs w:val="20"/>
                 <w:rtl w:val="0"/>
               </w:rPr>
-              <w:t xml:space="preserve">7</w:t>
+              <w:t xml:space="preserve">8</w:t>
             </w:r>
           </w:p>
         </w:tc>

</xml_diff>